<commit_message>
Added showcreator. Also added the remaining switches, coils, and lights. Lights may get readdressed once physically wired, but coils and switches should be fine as-is.
</commit_message>
<xml_diff>
--- a/assetHoldingArea/docs/Game Modes.docx
+++ b/assetHoldingArea/docs/Game Modes.docx
@@ -23,7 +23,10 @@
         </w:numPr>
       </w:pPr>
       <w:r>
-        <w:t>Starting Mode</w:t>
+        <w:t>Base</w:t>
+      </w:r>
+      <w:r>
+        <w:t xml:space="preserve"> Mode</w:t>
       </w:r>
     </w:p>
     <w:p>
@@ -224,20 +227,20 @@
         <w:pStyle w:val="ListParagraph"/>
         <w:numPr>
           <w:ilvl w:val="3"/>
+          <w:numId w:val="1"/>
+        </w:numPr>
+      </w:pPr>
+    </w:p>
+    <w:p>
+      <w:pPr>
+        <w:pStyle w:val="ListParagraph"/>
+        <w:numPr>
+          <w:ilvl w:val="1"/>
           <w:numId w:val="1"/>
         </w:numPr>
       </w:pPr>
       <w:bookmarkStart w:id="0" w:name="_GoBack"/>
       <w:bookmarkEnd w:id="0"/>
-    </w:p>
-    <w:p>
-      <w:pPr>
-        <w:pStyle w:val="ListParagraph"/>
-        <w:numPr>
-          <w:ilvl w:val="1"/>
-          <w:numId w:val="1"/>
-        </w:numPr>
-      </w:pPr>
       <w:r>
         <w:t>Laser Contest w/ STAR (Accuracy Challenge)</w:t>
       </w:r>

</xml_diff>